<commit_message>
Forgot to upload the updated design choices and eval doc
</commit_message>
<xml_diff>
--- a/Evaluation Document.docx
+++ b/Evaluation Document.docx
@@ -1534,6 +1534,203 @@
           <w:lang w:val="en-US"/>
         </w:rPr>
       </w:pPr>
+    </w:p>
+    <w:p>
+      <w:pPr>
+        <w:pStyle w:val="Normal"/>
+        <w:rPr>
+          <w:i w:val="0"/>
+          <w:iCs w:val="0"/>
+          <w:color w:val="4472C4" w:themeColor="accent1" w:themeTint="FF" w:themeShade="FF"/>
+          <w:sz w:val="26"/>
+          <w:szCs w:val="26"/>
+          <w:lang w:val="en-US"/>
+        </w:rPr>
+      </w:pPr>
+      <w:r>
+        <w:rPr>
+          <w:i w:val="0"/>
+          <w:iCs w:val="0"/>
+          <w:color w:val="4472C4" w:themeColor="accent1" w:themeTint="FF" w:themeShade="FF"/>
+          <w:sz w:val="26"/>
+          <w:szCs w:val="26"/>
+          <w:lang w:val="en-US"/>
+        </w:rPr>
+        <w:t>Maria Diaconescu</w:t>
+      </w:r>
+      <w:r>
+        <w:rPr>
+          <w:i w:val="0"/>
+          <w:iCs w:val="0"/>
+          <w:color w:val="4472C4" w:themeColor="accent1" w:themeTint="FF" w:themeShade="FF"/>
+          <w:sz w:val="26"/>
+          <w:szCs w:val="26"/>
+          <w:lang w:val="en-US"/>
+        </w:rPr>
+        <w:t>, 683265</w:t>
+      </w:r>
+    </w:p>
+    <w:p>
+      <w:pPr>
+        <w:pStyle w:val="Normal"/>
+        <w:rPr>
+          <w:i w:val="0"/>
+          <w:iCs w:val="0"/>
+          <w:color w:val="4472C4" w:themeColor="accent1" w:themeTint="FF" w:themeShade="FF"/>
+          <w:sz w:val="26"/>
+          <w:szCs w:val="26"/>
+          <w:lang w:val="en-US"/>
+        </w:rPr>
+      </w:pPr>
+    </w:p>
+    <w:p>
+      <w:pPr>
+        <w:pStyle w:val="Normal"/>
+        <w:ind w:firstLine="720"/>
+        <w:rPr>
+          <w:i w:val="0"/>
+          <w:iCs w:val="0"/>
+          <w:color w:val="auto"/>
+          <w:sz w:val="26"/>
+          <w:szCs w:val="26"/>
+          <w:lang w:val="en-US"/>
+        </w:rPr>
+      </w:pPr>
+      <w:r>
+        <w:rPr>
+          <w:i w:val="0"/>
+          <w:iCs w:val="0"/>
+          <w:color w:val="auto"/>
+          <w:sz w:val="26"/>
+          <w:szCs w:val="26"/>
+          <w:lang w:val="en-US"/>
+        </w:rPr>
+        <w:t>To me this project seemed very difficult to participate in. One reason for this was tha</w:t>
+      </w:r>
+      <w:r>
+        <w:rPr>
+          <w:i w:val="0"/>
+          <w:iCs w:val="0"/>
+          <w:color w:val="auto"/>
+          <w:sz w:val="26"/>
+          <w:szCs w:val="26"/>
+          <w:lang w:val="en-US"/>
+        </w:rPr>
+        <w:t xml:space="preserve">t I had some retakes from the first year, for which I also had to have assignments done. </w:t>
+      </w:r>
+    </w:p>
+    <w:p>
+      <w:pPr>
+        <w:pStyle w:val="Normal"/>
+        <w:ind w:firstLine="720"/>
+        <w:rPr>
+          <w:i w:val="0"/>
+          <w:iCs w:val="0"/>
+          <w:color w:val="auto"/>
+          <w:sz w:val="26"/>
+          <w:szCs w:val="26"/>
+          <w:lang w:val="en-US"/>
+        </w:rPr>
+      </w:pPr>
+    </w:p>
+    <w:p>
+      <w:pPr>
+        <w:pStyle w:val="Normal"/>
+        <w:ind w:firstLine="720"/>
+        <w:rPr>
+          <w:i w:val="0"/>
+          <w:iCs w:val="0"/>
+          <w:color w:val="auto"/>
+          <w:sz w:val="26"/>
+          <w:szCs w:val="26"/>
+          <w:lang w:val="en-US"/>
+        </w:rPr>
+      </w:pPr>
+      <w:r>
+        <w:rPr>
+          <w:i w:val="0"/>
+          <w:iCs w:val="0"/>
+          <w:color w:val="auto"/>
+          <w:sz w:val="26"/>
+          <w:szCs w:val="26"/>
+          <w:lang w:val="en-US"/>
+        </w:rPr>
+        <w:t xml:space="preserve">I tried to participate as much as possible within the project and be useful to other team members, since we were all struggling to </w:t>
+      </w:r>
+      <w:proofErr w:type="gramStart"/>
+      <w:r>
+        <w:rPr>
+          <w:i w:val="0"/>
+          <w:iCs w:val="0"/>
+          <w:color w:val="auto"/>
+          <w:sz w:val="26"/>
+          <w:szCs w:val="26"/>
+          <w:lang w:val="en-US"/>
+        </w:rPr>
+        <w:t>have</w:t>
+      </w:r>
+      <w:proofErr w:type="gramEnd"/>
+      <w:r>
+        <w:rPr>
+          <w:i w:val="0"/>
+          <w:iCs w:val="0"/>
+          <w:color w:val="auto"/>
+          <w:sz w:val="26"/>
+          <w:szCs w:val="26"/>
+          <w:lang w:val="en-US"/>
+        </w:rPr>
+        <w:t xml:space="preserve"> the work done for our grade.</w:t>
+      </w:r>
+    </w:p>
+    <w:p>
+      <w:pPr>
+        <w:pStyle w:val="Normal"/>
+        <w:ind w:firstLine="720"/>
+        <w:rPr>
+          <w:i w:val="0"/>
+          <w:iCs w:val="0"/>
+          <w:color w:val="auto"/>
+          <w:sz w:val="26"/>
+          <w:szCs w:val="26"/>
+          <w:lang w:val="en-US"/>
+        </w:rPr>
+      </w:pPr>
+    </w:p>
+    <w:p>
+      <w:pPr>
+        <w:pStyle w:val="Normal"/>
+        <w:ind w:firstLine="720"/>
+        <w:rPr>
+          <w:i w:val="0"/>
+          <w:iCs w:val="0"/>
+          <w:color w:val="auto"/>
+          <w:sz w:val="26"/>
+          <w:szCs w:val="26"/>
+          <w:lang w:val="en-US"/>
+        </w:rPr>
+      </w:pPr>
+      <w:r>
+        <w:rPr>
+          <w:i w:val="0"/>
+          <w:iCs w:val="0"/>
+          <w:color w:val="auto"/>
+          <w:sz w:val="26"/>
+          <w:szCs w:val="26"/>
+          <w:lang w:val="en-US"/>
+        </w:rPr>
+        <w:t xml:space="preserve">About other team members, I don’t have anything negative to say. I think that everyone was motivated to work on the project and that everyone </w:t>
+      </w:r>
+      <w:r>
+        <w:rPr>
+          <w:i w:val="0"/>
+          <w:iCs w:val="0"/>
+          <w:color w:val="auto"/>
+          <w:sz w:val="26"/>
+          <w:szCs w:val="26"/>
+          <w:lang w:val="en-US"/>
+        </w:rPr>
+        <w:t>worked equally on the assignment.</w:t>
+      </w:r>
     </w:p>
     <w:p>
       <w:pPr>

</xml_diff>